<commit_message>
Added solution to lab 11
</commit_message>
<xml_diff>
--- a/lab 10_express_ejs/lab10 express ejs.docx
+++ b/lab 10_express_ejs/lab10 express ejs.docx
@@ -272,6 +272,7 @@
         <w:t xml:space="preserve"> </w:t>
       </w:r>
       <w:proofErr w:type="spellStart"/>
+      <w:proofErr w:type="gramStart"/>
       <w:r>
         <w:rPr>
           <w:sz w:val="24"/>
@@ -287,7 +288,32 @@
           <w:szCs w:val="24"/>
           <w:lang w:val="en-GB"/>
         </w:rPr>
-        <w:t xml:space="preserve"> -y</w:t>
+        <w:t xml:space="preserve"> </w:t>
+      </w:r>
+      <w:r>
+        <w:rPr>
+          <w:sz w:val="24"/>
+          <w:szCs w:val="24"/>
+          <w:lang w:val="en-GB"/>
+        </w:rPr>
+        <w:t xml:space="preserve"> </w:t>
+      </w:r>
+      <w:r>
+        <w:rPr>
+          <w:sz w:val="24"/>
+          <w:szCs w:val="24"/>
+          <w:lang w:val="en-GB"/>
+        </w:rPr>
+        <w:t>-</w:t>
+      </w:r>
+      <w:proofErr w:type="gramEnd"/>
+      <w:r>
+        <w:rPr>
+          <w:sz w:val="24"/>
+          <w:szCs w:val="24"/>
+          <w:lang w:val="en-GB"/>
+        </w:rPr>
+        <w:t>y</w:t>
       </w:r>
       <w:r>
         <w:rPr>
@@ -317,7 +343,7 @@
           <w:szCs w:val="24"/>
           <w:lang w:val="en-GB"/>
         </w:rPr>
-        <w:t xml:space="preserve">Install both express, </w:t>
+        <w:t xml:space="preserve">Install express, </w:t>
       </w:r>
       <w:proofErr w:type="spellStart"/>
       <w:r>
@@ -1427,6 +1453,7 @@
         </w:numPr>
         <w:shd w:val="clear" w:color="auto" w:fill="FFFFFF"/>
         <w:spacing w:after="0" w:line="360" w:lineRule="atLeast"/>
+        <w:ind w:left="720" w:hanging="720"/>
         <w:rPr>
           <w:sz w:val="24"/>
           <w:szCs w:val="24"/>

</xml_diff>